<commit_message>
Modified version of Historical overview
</commit_message>
<xml_diff>
--- a/ProjectReport/Historical Overview.docx
+++ b/ProjectReport/Historical Overview.docx
@@ -439,6 +439,69 @@
         </w:rPr>
         <w:t xml:space="preserve"> [3]</w:t>
       </w:r>
+      <w:sdt>
+        <w:sdtPr>
+          <w:rPr>
+            <w:rFonts w:ascii="Times New Roman" w:hAnsi="Times New Roman" w:cs="Times New Roman"/>
+            <w:sz w:val="24"/>
+            <w:szCs w:val="24"/>
+          </w:rPr>
+          <w:id w:val="1220558693"/>
+          <w:citation/>
+        </w:sdtPr>
+        <w:sdtContent>
+          <w:r>
+            <w:rPr>
+              <w:rFonts w:ascii="Times New Roman" w:hAnsi="Times New Roman" w:cs="Times New Roman"/>
+              <w:sz w:val="24"/>
+              <w:szCs w:val="24"/>
+            </w:rPr>
+            <w:fldChar w:fldCharType="begin"/>
+          </w:r>
+          <w:r>
+            <w:rPr>
+              <w:rFonts w:ascii="Times New Roman" w:hAnsi="Times New Roman" w:cs="Times New Roman"/>
+              <w:sz w:val="24"/>
+              <w:szCs w:val="24"/>
+            </w:rPr>
+            <w:instrText xml:space="preserve"> CITATION 15Ma \l 1033 </w:instrText>
+          </w:r>
+          <w:r>
+            <w:rPr>
+              <w:rFonts w:ascii="Times New Roman" w:hAnsi="Times New Roman" w:cs="Times New Roman"/>
+              <w:sz w:val="24"/>
+              <w:szCs w:val="24"/>
+            </w:rPr>
+            <w:fldChar w:fldCharType="separate"/>
+          </w:r>
+          <w:r>
+            <w:rPr>
+              <w:rFonts w:ascii="Times New Roman" w:hAnsi="Times New Roman" w:cs="Times New Roman"/>
+              <w:noProof/>
+              <w:sz w:val="24"/>
+              <w:szCs w:val="24"/>
+            </w:rPr>
+            <w:t xml:space="preserve"> </w:t>
+          </w:r>
+          <w:r>
+            <w:rPr>
+              <w:rFonts w:ascii="Times New Roman" w:hAnsi="Times New Roman" w:cs="Times New Roman"/>
+              <w:noProof/>
+              <w:sz w:val="24"/>
+              <w:szCs w:val="24"/>
+            </w:rPr>
+            <w:t>[1]</w:t>
+          </w:r>
+          <w:r>
+            <w:rPr>
+              <w:rFonts w:ascii="Times New Roman" w:hAnsi="Times New Roman" w:cs="Times New Roman"/>
+              <w:sz w:val="24"/>
+              <w:szCs w:val="24"/>
+            </w:rPr>
+            <w:fldChar w:fldCharType="end"/>
+          </w:r>
+        </w:sdtContent>
+      </w:sdt>
     </w:p>
     <w:p>
       <w:pPr>
@@ -1038,15 +1101,7 @@
           <w:sz w:val="24"/>
           <w:szCs w:val="24"/>
         </w:rPr>
-        <w:t xml:space="preserve">G. </w:t>
-      </w:r>
-      <w:r>
-        <w:rPr>
-          <w:rFonts w:ascii="Times New Roman" w:hAnsi="Times New Roman" w:cs="Times New Roman"/>
-          <w:sz w:val="24"/>
-          <w:szCs w:val="24"/>
-        </w:rPr>
-        <w:t>Mirchandani</w:t>
+        <w:t>G. Mirchandani</w:t>
       </w:r>
       <w:r>
         <w:rPr>
@@ -1392,23 +1447,7 @@
           <w:sz w:val="24"/>
           <w:szCs w:val="24"/>
         </w:rPr>
-        <w:t xml:space="preserve"> </w:t>
-      </w:r>
-      <w:r>
-        <w:rPr>
-          <w:rFonts w:ascii="Times New Roman" w:hAnsi="Times New Roman" w:cs="Times New Roman"/>
-          <w:sz w:val="24"/>
-          <w:szCs w:val="24"/>
-        </w:rPr>
-        <w:t>were unmasked</w:t>
-      </w:r>
-      <w:r>
-        <w:rPr>
-          <w:rFonts w:ascii="Times New Roman" w:hAnsi="Times New Roman" w:cs="Times New Roman"/>
-          <w:sz w:val="24"/>
-          <w:szCs w:val="24"/>
-        </w:rPr>
-        <w:t xml:space="preserve"> to us </w:t>
+        <w:t xml:space="preserve"> were unmasked to us </w:t>
       </w:r>
       <w:r>
         <w:rPr>
@@ -1485,7 +1524,7 @@
           <w:szCs w:val="24"/>
           <w:highlight w:val="yellow"/>
         </w:rPr>
-        <w:t xml:space="preserve"> </w:t>
+        <w:t xml:space="preserve"> adaptive signal processing</w:t>
       </w:r>
       <w:r>
         <w:rPr>
@@ -1494,7 +1533,7 @@
           <w:szCs w:val="24"/>
           <w:highlight w:val="yellow"/>
         </w:rPr>
-        <w:t>adaptive signal processing</w:t>
+        <w:t xml:space="preserve"> here</w:t>
       </w:r>
       <w:r>
         <w:rPr>
@@ -1503,7 +1542,7 @@
           <w:szCs w:val="24"/>
           <w:highlight w:val="yellow"/>
         </w:rPr>
-        <w:t xml:space="preserve"> here</w:t>
+        <w:t xml:space="preserve"> I believe we are done with the historical overview! </w:t>
       </w:r>
       <w:r>
         <w:rPr>
@@ -1512,28 +1551,30 @@
           <w:szCs w:val="24"/>
           <w:highlight w:val="yellow"/>
         </w:rPr>
-        <w:t xml:space="preserve"> I believe we are done with the historical overview! </w:t>
-      </w:r>
-      <w:r>
-        <w:rPr>
-          <w:rFonts w:ascii="Times New Roman" w:hAnsi="Times New Roman" w:cs="Times New Roman"/>
-          <w:sz w:val="40"/>
-          <w:szCs w:val="24"/>
-          <w:highlight w:val="yellow"/>
-        </w:rPr>
         <w:sym w:font="Wingdings" w:char="F04A"/>
       </w:r>
-      <w:bookmarkStart w:id="0" w:name="_GoBack"/>
-      <w:bookmarkEnd w:id="0"/>
     </w:p>
     <w:p>
       <w:pPr>
         <w:jc w:val="both"/>
         <w:rPr>
           <w:rFonts w:ascii="Times New Roman" w:hAnsi="Times New Roman" w:cs="Times New Roman"/>
-          <w:sz w:val="24"/>
+          <w:b/>
+          <w:sz w:val="28"/>
+          <w:u w:val="single"/>
         </w:rPr>
       </w:pPr>
+      <w:bookmarkStart w:id="0" w:name="_GoBack"/>
+      <w:bookmarkEnd w:id="0"/>
+      <w:r>
+        <w:rPr>
+          <w:rFonts w:ascii="Times New Roman" w:hAnsi="Times New Roman" w:cs="Times New Roman"/>
+          <w:b/>
+          <w:sz w:val="28"/>
+          <w:u w:val="single"/>
+        </w:rPr>
+        <w:t>References:</w:t>
+      </w:r>
     </w:p>
     <w:p>
       <w:pPr>
@@ -1541,42 +1582,265 @@
         <w:rPr>
           <w:rFonts w:ascii="Times New Roman" w:hAnsi="Times New Roman" w:cs="Times New Roman"/>
           <w:sz w:val="24"/>
+          <w:szCs w:val="24"/>
         </w:rPr>
       </w:pPr>
+      <w:r>
+        <w:rPr>
+          <w:rFonts w:ascii="Times New Roman" w:hAnsi="Times New Roman" w:cs="Times New Roman"/>
+          <w:sz w:val="24"/>
+          <w:szCs w:val="24"/>
+        </w:rPr>
+        <w:t xml:space="preserve">[1] </w:t>
+      </w:r>
+      <w:r>
+        <w:rPr>
+          <w:rFonts w:ascii="Times New Roman" w:hAnsi="Times New Roman" w:cs="Times New Roman"/>
+          <w:noProof/>
+          <w:sz w:val="24"/>
+          <w:szCs w:val="24"/>
+        </w:rPr>
+        <w:t>[Online]. Available: https://www.google.com/patents/US2043416. [Accessed 25 May 2015].</w:t>
+      </w:r>
+      <w:r>
+        <w:rPr>
+          <w:rFonts w:ascii="Times New Roman" w:hAnsi="Times New Roman" w:cs="Times New Roman"/>
+          <w:sz w:val="24"/>
+          <w:szCs w:val="24"/>
+        </w:rPr>
+        <w:t xml:space="preserve"> </w:t>
+      </w:r>
     </w:p>
     <w:p>
       <w:pPr>
         <w:jc w:val="both"/>
+        <w:rPr>
+          <w:rFonts w:ascii="Times New Roman" w:hAnsi="Times New Roman" w:cs="Times New Roman"/>
+          <w:sz w:val="24"/>
+          <w:szCs w:val="24"/>
+        </w:rPr>
       </w:pPr>
+      <w:r>
+        <w:rPr>
+          <w:rFonts w:ascii="Times New Roman" w:hAnsi="Times New Roman" w:cs="Times New Roman"/>
+          <w:sz w:val="24"/>
+          <w:szCs w:val="24"/>
+        </w:rPr>
+        <w:t xml:space="preserve">[2] </w:t>
+      </w:r>
+      <w:r>
+        <w:rPr>
+          <w:rFonts w:ascii="Times New Roman" w:hAnsi="Times New Roman" w:cs="Times New Roman"/>
+          <w:noProof/>
+          <w:sz w:val="24"/>
+          <w:szCs w:val="24"/>
+        </w:rPr>
+        <w:t>[Online]. Available: https://www.google.com/patents/US2</w:t>
+      </w:r>
+      <w:r>
+        <w:rPr>
+          <w:rFonts w:ascii="Times New Roman" w:hAnsi="Times New Roman" w:cs="Times New Roman"/>
+          <w:noProof/>
+          <w:sz w:val="24"/>
+          <w:szCs w:val="24"/>
+        </w:rPr>
+        <w:t>866848</w:t>
+      </w:r>
+      <w:r>
+        <w:rPr>
+          <w:rFonts w:ascii="Times New Roman" w:hAnsi="Times New Roman" w:cs="Times New Roman"/>
+          <w:noProof/>
+          <w:sz w:val="24"/>
+          <w:szCs w:val="24"/>
+        </w:rPr>
+        <w:t>. [Accessed 25 May 2015].</w:t>
+      </w:r>
+    </w:p>
+    <w:p>
+      <w:pPr>
+        <w:rPr>
+          <w:rFonts w:ascii="Times New Roman" w:hAnsi="Times New Roman" w:cs="Times New Roman"/>
+          <w:sz w:val="24"/>
+          <w:szCs w:val="24"/>
+        </w:rPr>
+      </w:pPr>
+      <w:r>
+        <w:rPr>
+          <w:rFonts w:ascii="Times New Roman" w:hAnsi="Times New Roman" w:cs="Times New Roman"/>
+          <w:sz w:val="24"/>
+          <w:szCs w:val="24"/>
+        </w:rPr>
+        <w:t>[3]</w:t>
+      </w:r>
+      <w:r>
+        <w:rPr>
+          <w:rFonts w:ascii="Times New Roman" w:hAnsi="Times New Roman" w:cs="Times New Roman"/>
+          <w:sz w:val="24"/>
+          <w:szCs w:val="24"/>
+        </w:rPr>
+        <w:t xml:space="preserve"> </w:t>
+      </w:r>
+      <w:r>
+        <w:rPr>
+          <w:rFonts w:ascii="Times New Roman" w:hAnsi="Times New Roman" w:cs="Times New Roman"/>
+          <w:sz w:val="24"/>
+          <w:szCs w:val="24"/>
+        </w:rPr>
+        <w:t>[</w:t>
+      </w:r>
+      <w:r>
+        <w:rPr>
+          <w:rFonts w:ascii="Times New Roman" w:hAnsi="Times New Roman" w:cs="Times New Roman"/>
+          <w:noProof/>
+          <w:sz w:val="24"/>
+          <w:szCs w:val="24"/>
+        </w:rPr>
+        <w:t xml:space="preserve">Online]. </w:t>
+      </w:r>
+      <w:r>
+        <w:rPr>
+          <w:rFonts w:ascii="Times New Roman" w:hAnsi="Times New Roman" w:cs="Times New Roman"/>
+          <w:noProof/>
+          <w:sz w:val="24"/>
+          <w:szCs w:val="24"/>
+        </w:rPr>
+        <w:t>Available: http://scholar.lib.vt.edu/theses/available/etd-04222002-143554/unrestricted/02rudissertation.pdf. [Accessed 26 May 2015].</w:t>
+      </w:r>
     </w:p>
     <w:p>
       <w:pPr>
         <w:jc w:val="both"/>
+        <w:rPr>
+          <w:rFonts w:ascii="Times New Roman" w:hAnsi="Times New Roman" w:cs="Times New Roman"/>
+          <w:sz w:val="24"/>
+          <w:szCs w:val="24"/>
+        </w:rPr>
       </w:pPr>
+      <w:r>
+        <w:rPr>
+          <w:rFonts w:ascii="Times New Roman" w:hAnsi="Times New Roman" w:cs="Times New Roman"/>
+          <w:sz w:val="24"/>
+          <w:szCs w:val="24"/>
+        </w:rPr>
+        <w:t xml:space="preserve">[4] S. Boll and D. </w:t>
+      </w:r>
+      <w:proofErr w:type="spellStart"/>
+      <w:r>
+        <w:rPr>
+          <w:rFonts w:ascii="Times New Roman" w:hAnsi="Times New Roman" w:cs="Times New Roman"/>
+          <w:sz w:val="24"/>
+          <w:szCs w:val="24"/>
+        </w:rPr>
+        <w:t>Pulsipher</w:t>
+      </w:r>
+      <w:proofErr w:type="spellEnd"/>
+      <w:r>
+        <w:rPr>
+          <w:rFonts w:ascii="Times New Roman" w:hAnsi="Times New Roman" w:cs="Times New Roman"/>
+          <w:sz w:val="24"/>
+          <w:szCs w:val="24"/>
+        </w:rPr>
+        <w:t xml:space="preserve">, “Suppression of acoustic noise in speech using two microphone adaptive noise cancellation,” IEEE Trans. </w:t>
+      </w:r>
+      <w:r>
+        <w:rPr>
+          <w:rFonts w:ascii="Times New Roman" w:hAnsi="Times New Roman" w:cs="Times New Roman"/>
+          <w:sz w:val="24"/>
+          <w:szCs w:val="24"/>
+        </w:rPr>
+        <w:t>Acoustic</w:t>
+      </w:r>
+      <w:r>
+        <w:rPr>
+          <w:rFonts w:ascii="Times New Roman" w:hAnsi="Times New Roman" w:cs="Times New Roman"/>
+          <w:sz w:val="24"/>
+          <w:szCs w:val="24"/>
+        </w:rPr>
+        <w:t xml:space="preserve"> Speech, Signal Processing, Vol</w:t>
+      </w:r>
+      <w:r>
+        <w:rPr>
+          <w:rFonts w:ascii="Times New Roman" w:hAnsi="Times New Roman" w:cs="Times New Roman"/>
+          <w:sz w:val="24"/>
+          <w:szCs w:val="24"/>
+        </w:rPr>
+        <w:t>. 28, pp 752-753, Dec. 1980.</w:t>
+      </w:r>
     </w:p>
     <w:p>
       <w:pPr>
         <w:jc w:val="both"/>
+        <w:rPr>
+          <w:rFonts w:ascii="Times New Roman" w:hAnsi="Times New Roman" w:cs="Times New Roman"/>
+          <w:sz w:val="24"/>
+          <w:szCs w:val="24"/>
+        </w:rPr>
       </w:pPr>
+      <w:r>
+        <w:rPr>
+          <w:rFonts w:ascii="Times New Roman" w:hAnsi="Times New Roman" w:cs="Times New Roman"/>
+          <w:sz w:val="24"/>
+          <w:szCs w:val="24"/>
+        </w:rPr>
+        <w:t xml:space="preserve">[5] </w:t>
+      </w:r>
+      <w:r>
+        <w:rPr>
+          <w:rFonts w:ascii="Times New Roman" w:hAnsi="Times New Roman" w:cs="Times New Roman"/>
+          <w:sz w:val="24"/>
+          <w:szCs w:val="24"/>
+        </w:rPr>
+        <w:t>Y. Ephraim and D. Malah, “Speech enhancement using a minimum mean-square error short-time spectral amplitude estimator,” IEEE Trans. Acousti</w:t>
+      </w:r>
+      <w:r>
+        <w:rPr>
+          <w:rFonts w:ascii="Times New Roman" w:hAnsi="Times New Roman" w:cs="Times New Roman"/>
+          <w:sz w:val="24"/>
+          <w:szCs w:val="24"/>
+        </w:rPr>
+        <w:t>c Speech, Signal Processing, Vol</w:t>
+      </w:r>
+      <w:r>
+        <w:rPr>
+          <w:rFonts w:ascii="Times New Roman" w:hAnsi="Times New Roman" w:cs="Times New Roman"/>
+          <w:sz w:val="24"/>
+          <w:szCs w:val="24"/>
+        </w:rPr>
+        <w:t>. ASSP-32, pp 1109-1121, Dec. 1984.</w:t>
+      </w:r>
     </w:p>
     <w:p>
       <w:pPr>
         <w:jc w:val="both"/>
         <w:rPr>
           <w:rFonts w:ascii="Times New Roman" w:hAnsi="Times New Roman" w:cs="Times New Roman"/>
-          <w:b/>
-          <w:sz w:val="28"/>
-          <w:u w:val="single"/>
+          <w:sz w:val="24"/>
+          <w:szCs w:val="24"/>
         </w:rPr>
       </w:pPr>
       <w:r>
         <w:rPr>
           <w:rFonts w:ascii="Times New Roman" w:hAnsi="Times New Roman" w:cs="Times New Roman"/>
-          <w:b/>
-          <w:sz w:val="28"/>
-          <w:u w:val="single"/>
-        </w:rPr>
-        <w:t>References:</w:t>
+          <w:sz w:val="24"/>
+          <w:szCs w:val="24"/>
+        </w:rPr>
+        <w:t xml:space="preserve">[6] Y. Ephraim and D. Malah, “Speech enhancement using a minimum mean-square error log-spectral amplitude estimator,” IEEE Trans. Acoustic Speech, Signal Processing, </w:t>
+      </w:r>
+      <w:r>
+        <w:rPr>
+          <w:rFonts w:ascii="Times New Roman" w:hAnsi="Times New Roman" w:cs="Times New Roman"/>
+          <w:sz w:val="24"/>
+          <w:szCs w:val="24"/>
+        </w:rPr>
+        <w:t>Vol</w:t>
+      </w:r>
+      <w:r>
+        <w:rPr>
+          <w:rFonts w:ascii="Times New Roman" w:hAnsi="Times New Roman" w:cs="Times New Roman"/>
+          <w:sz w:val="24"/>
+          <w:szCs w:val="24"/>
+        </w:rPr>
+        <w:t>. ASSP-33, pp 443-445, Apr. 1985.</w:t>
       </w:r>
     </w:p>
     <w:p>
@@ -1585,188 +1849,23 @@
         <w:rPr>
           <w:rFonts w:ascii="Times New Roman" w:hAnsi="Times New Roman" w:cs="Times New Roman"/>
           <w:sz w:val="24"/>
+          <w:szCs w:val="24"/>
         </w:rPr>
       </w:pPr>
       <w:r>
         <w:rPr>
           <w:rFonts w:ascii="Times New Roman" w:hAnsi="Times New Roman" w:cs="Times New Roman"/>
           <w:sz w:val="24"/>
-        </w:rPr>
-        <w:t xml:space="preserve">[1] </w:t>
-      </w:r>
-      <w:hyperlink r:id="rId4" w:history="1">
-        <w:r>
-          <w:rPr>
-            <w:rStyle w:val="Hyperlink"/>
-            <w:rFonts w:ascii="Times New Roman" w:hAnsi="Times New Roman" w:cs="Times New Roman"/>
-            <w:sz w:val="24"/>
-          </w:rPr>
-          <w:t>https://www.google.com/patents/US2043416</w:t>
-        </w:r>
-      </w:hyperlink>
-    </w:p>
-    <w:p>
-      <w:pPr>
-        <w:jc w:val="both"/>
-        <w:rPr>
-          <w:rStyle w:val="Hyperlink"/>
-          <w:rFonts w:ascii="Times New Roman" w:hAnsi="Times New Roman" w:cs="Times New Roman"/>
-          <w:sz w:val="24"/>
-        </w:rPr>
-      </w:pPr>
-      <w:r>
-        <w:rPr>
-          <w:rFonts w:ascii="Times New Roman" w:hAnsi="Times New Roman" w:cs="Times New Roman"/>
-          <w:sz w:val="24"/>
-        </w:rPr>
-        <w:t xml:space="preserve">[2] </w:t>
-      </w:r>
-      <w:hyperlink r:id="rId5" w:history="1">
-        <w:r>
-          <w:rPr>
-            <w:rStyle w:val="Hyperlink"/>
-            <w:rFonts w:ascii="Times New Roman" w:hAnsi="Times New Roman" w:cs="Times New Roman"/>
-            <w:sz w:val="24"/>
-          </w:rPr>
-          <w:t>https://www.google.com/patents/US2866848</w:t>
-        </w:r>
-      </w:hyperlink>
-    </w:p>
-    <w:p>
-      <w:pPr>
-        <w:jc w:val="both"/>
-        <w:rPr>
-          <w:rStyle w:val="Hyperlink"/>
-          <w:rFonts w:ascii="Times New Roman" w:hAnsi="Times New Roman" w:cs="Times New Roman"/>
-        </w:rPr>
-      </w:pPr>
-      <w:r>
-        <w:rPr>
-          <w:rFonts w:ascii="Times New Roman" w:hAnsi="Times New Roman" w:cs="Times New Roman"/>
-          <w:sz w:val="24"/>
-        </w:rPr>
-        <w:t xml:space="preserve">[3] </w:t>
-      </w:r>
-      <w:hyperlink r:id="rId6" w:history="1">
-        <w:r>
-          <w:rPr>
-            <w:rStyle w:val="Hyperlink"/>
-            <w:rFonts w:ascii="Times New Roman" w:hAnsi="Times New Roman" w:cs="Times New Roman"/>
-          </w:rPr>
-          <w:t>http://scholar.lib.vt.edu/theses/available/etd-04222002-143554/unrestricted/02rudissertation.pdf</w:t>
-        </w:r>
-      </w:hyperlink>
-    </w:p>
-    <w:p>
-      <w:pPr>
-        <w:jc w:val="both"/>
-        <w:rPr>
-          <w:rFonts w:ascii="Times New Roman" w:hAnsi="Times New Roman" w:cs="Times New Roman"/>
-          <w:sz w:val="24"/>
-        </w:rPr>
-      </w:pPr>
-      <w:r>
-        <w:rPr>
-          <w:rFonts w:ascii="Times New Roman" w:hAnsi="Times New Roman" w:cs="Times New Roman"/>
-          <w:sz w:val="24"/>
-        </w:rPr>
-        <w:t xml:space="preserve">[4] S. Boll and D. </w:t>
-      </w:r>
-      <w:proofErr w:type="spellStart"/>
-      <w:r>
-        <w:rPr>
-          <w:rFonts w:ascii="Times New Roman" w:hAnsi="Times New Roman" w:cs="Times New Roman"/>
-          <w:sz w:val="24"/>
-        </w:rPr>
-        <w:t>Pulsipher</w:t>
-      </w:r>
-      <w:proofErr w:type="spellEnd"/>
-      <w:r>
-        <w:rPr>
-          <w:rFonts w:ascii="Times New Roman" w:hAnsi="Times New Roman" w:cs="Times New Roman"/>
-          <w:sz w:val="24"/>
-        </w:rPr>
-        <w:t xml:space="preserve">, “Suppression of acoustic noise in speech using two microphone adaptive noise cancellation,” IEEE Trans. </w:t>
-      </w:r>
-      <w:r>
-        <w:rPr>
-          <w:rFonts w:ascii="Times New Roman" w:hAnsi="Times New Roman" w:cs="Times New Roman"/>
-          <w:sz w:val="24"/>
-        </w:rPr>
-        <w:t>Acoustic</w:t>
-      </w:r>
-      <w:r>
-        <w:rPr>
-          <w:rFonts w:ascii="Times New Roman" w:hAnsi="Times New Roman" w:cs="Times New Roman"/>
-          <w:sz w:val="24"/>
-        </w:rPr>
-        <w:t xml:space="preserve"> Speech, Signal Processing, Vol</w:t>
-      </w:r>
-      <w:r>
-        <w:rPr>
-          <w:rFonts w:ascii="Times New Roman" w:hAnsi="Times New Roman" w:cs="Times New Roman"/>
-          <w:sz w:val="24"/>
-        </w:rPr>
-        <w:t>. 28, pp 752-753, Dec. 1980.</w:t>
-      </w:r>
-    </w:p>
-    <w:p>
-      <w:pPr>
-        <w:jc w:val="both"/>
-        <w:rPr>
-          <w:rFonts w:ascii="Times New Roman" w:hAnsi="Times New Roman" w:cs="Times New Roman"/>
-          <w:sz w:val="24"/>
-        </w:rPr>
-      </w:pPr>
-      <w:r>
-        <w:rPr>
-          <w:rFonts w:ascii="Times New Roman" w:hAnsi="Times New Roman" w:cs="Times New Roman"/>
-          <w:sz w:val="24"/>
+          <w:szCs w:val="24"/>
         </w:rPr>
         <w:lastRenderedPageBreak/>
-        <w:t xml:space="preserve">[5] </w:t>
-      </w:r>
-      <w:r>
-        <w:rPr>
-          <w:rFonts w:ascii="Times New Roman" w:hAnsi="Times New Roman" w:cs="Times New Roman"/>
-          <w:sz w:val="24"/>
-        </w:rPr>
-        <w:t>Y. Ephraim and D. Malah, “Speech enhancement using a minimum mean-square error short-time spectral amplitude estimator,” IEEE Trans. Acousti</w:t>
-      </w:r>
-      <w:r>
-        <w:rPr>
-          <w:rFonts w:ascii="Times New Roman" w:hAnsi="Times New Roman" w:cs="Times New Roman"/>
-          <w:sz w:val="24"/>
-        </w:rPr>
-        <w:t>c Speech, Signal Processing, Vol</w:t>
-      </w:r>
-      <w:r>
-        <w:rPr>
-          <w:rFonts w:ascii="Times New Roman" w:hAnsi="Times New Roman" w:cs="Times New Roman"/>
-          <w:sz w:val="24"/>
-        </w:rPr>
-        <w:t>. ASSP-32, pp 1109-1121, Dec. 1984.</w:t>
-      </w:r>
-    </w:p>
-    <w:p>
-      <w:pPr>
-        <w:jc w:val="both"/>
-        <w:rPr>
-          <w:rFonts w:ascii="Times New Roman" w:hAnsi="Times New Roman" w:cs="Times New Roman"/>
-          <w:sz w:val="24"/>
-        </w:rPr>
-      </w:pPr>
-      <w:r>
-        <w:rPr>
-          <w:rFonts w:ascii="Times New Roman" w:hAnsi="Times New Roman" w:cs="Times New Roman"/>
-          <w:sz w:val="24"/>
-        </w:rPr>
-        <w:t xml:space="preserve">[6] Y. Ephraim and D. Malah, “Speech enhancement using a minimum mean-square error log-spectral amplitude estimator,” IEEE Trans. Acoustic Speech, Signal Processing, </w:t>
-      </w:r>
-      <w:r>
-        <w:rPr>
-          <w:rFonts w:ascii="Times New Roman" w:hAnsi="Times New Roman" w:cs="Times New Roman"/>
-          <w:sz w:val="24"/>
+        <w:t xml:space="preserve">[7] G. Mirchandani, R. Zinser Jr. and J.B. Evans, “A new adaptive noise cancellation scheme in the presence of crosstalk,” IEEE Trans. On Circuits and Systems-II: Analog and Digital Signal Processing, </w:t>
+      </w:r>
+      <w:r>
+        <w:rPr>
+          <w:rFonts w:ascii="Times New Roman" w:hAnsi="Times New Roman" w:cs="Times New Roman"/>
+          <w:sz w:val="24"/>
+          <w:szCs w:val="24"/>
         </w:rPr>
         <w:t>Vol</w:t>
       </w:r>
@@ -1774,151 +1873,10 @@
         <w:rPr>
           <w:rFonts w:ascii="Times New Roman" w:hAnsi="Times New Roman" w:cs="Times New Roman"/>
           <w:sz w:val="24"/>
-        </w:rPr>
-        <w:t>. ASSP-33, pp 443-445, Apr. 1985.</w:t>
-      </w:r>
-    </w:p>
-    <w:p>
-      <w:pPr>
-        <w:jc w:val="both"/>
-        <w:rPr>
-          <w:rFonts w:ascii="Times New Roman" w:hAnsi="Times New Roman" w:cs="Times New Roman"/>
-          <w:sz w:val="24"/>
-        </w:rPr>
-      </w:pPr>
-      <w:r>
-        <w:rPr>
-          <w:rFonts w:ascii="Times New Roman" w:hAnsi="Times New Roman" w:cs="Times New Roman"/>
-          <w:sz w:val="24"/>
-        </w:rPr>
-        <w:t>[7]</w:t>
-      </w:r>
-      <w:r>
-        <w:rPr>
-          <w:rFonts w:ascii="Times New Roman" w:hAnsi="Times New Roman" w:cs="Times New Roman"/>
-          <w:sz w:val="24"/>
-          <w:szCs w:val="24"/>
-        </w:rPr>
-        <w:t xml:space="preserve"> </w:t>
-      </w:r>
-      <w:r>
-        <w:rPr>
-          <w:rFonts w:ascii="Times New Roman" w:hAnsi="Times New Roman" w:cs="Times New Roman"/>
-          <w:sz w:val="24"/>
-          <w:szCs w:val="24"/>
-        </w:rPr>
-        <w:t>G. Mirchandani</w:t>
-      </w:r>
-      <w:r>
-        <w:rPr>
-          <w:rFonts w:ascii="Times New Roman" w:hAnsi="Times New Roman" w:cs="Times New Roman"/>
-          <w:sz w:val="24"/>
-          <w:szCs w:val="24"/>
-        </w:rPr>
-        <w:t xml:space="preserve">, </w:t>
-      </w:r>
-      <w:r>
-        <w:rPr>
-          <w:rFonts w:ascii="Times New Roman" w:hAnsi="Times New Roman" w:cs="Times New Roman"/>
-          <w:sz w:val="24"/>
-          <w:szCs w:val="24"/>
-        </w:rPr>
-        <w:t>R</w:t>
-      </w:r>
-      <w:r>
-        <w:rPr>
-          <w:rFonts w:ascii="Times New Roman" w:hAnsi="Times New Roman" w:cs="Times New Roman"/>
-          <w:sz w:val="24"/>
-          <w:szCs w:val="24"/>
-        </w:rPr>
-        <w:t>. Zinser Jr.</w:t>
-      </w:r>
-      <w:r>
-        <w:rPr>
-          <w:rFonts w:ascii="Times New Roman" w:hAnsi="Times New Roman" w:cs="Times New Roman"/>
-          <w:sz w:val="24"/>
-          <w:szCs w:val="24"/>
-        </w:rPr>
-        <w:t xml:space="preserve"> and </w:t>
-      </w:r>
-      <w:r>
-        <w:rPr>
-          <w:rFonts w:ascii="Times New Roman" w:hAnsi="Times New Roman" w:cs="Times New Roman"/>
-          <w:sz w:val="24"/>
-          <w:szCs w:val="24"/>
-        </w:rPr>
-        <w:t>J.B.</w:t>
-      </w:r>
-      <w:r>
-        <w:rPr>
-          <w:rFonts w:ascii="Times New Roman" w:hAnsi="Times New Roman" w:cs="Times New Roman"/>
-          <w:sz w:val="24"/>
-          <w:szCs w:val="24"/>
-        </w:rPr>
-        <w:t xml:space="preserve"> </w:t>
-      </w:r>
-      <w:r>
-        <w:rPr>
-          <w:rFonts w:ascii="Times New Roman" w:hAnsi="Times New Roman" w:cs="Times New Roman"/>
-          <w:sz w:val="24"/>
-          <w:szCs w:val="24"/>
-        </w:rPr>
-        <w:t>Evans</w:t>
-      </w:r>
-      <w:r>
-        <w:rPr>
-          <w:rFonts w:ascii="Times New Roman" w:hAnsi="Times New Roman" w:cs="Times New Roman"/>
-          <w:sz w:val="24"/>
-        </w:rPr>
-        <w:t>, “</w:t>
-      </w:r>
-      <w:r>
-        <w:rPr>
-          <w:rFonts w:ascii="Times New Roman" w:hAnsi="Times New Roman" w:cs="Times New Roman"/>
-          <w:sz w:val="24"/>
-        </w:rPr>
-        <w:t>A new adaptive noise cancellation scheme in the presence of crosstalk</w:t>
-      </w:r>
-      <w:r>
-        <w:rPr>
-          <w:rFonts w:ascii="Times New Roman" w:hAnsi="Times New Roman" w:cs="Times New Roman"/>
-          <w:sz w:val="24"/>
-        </w:rPr>
-        <w:t xml:space="preserve">,” IEEE Trans. </w:t>
-      </w:r>
-      <w:r>
-        <w:rPr>
-          <w:rFonts w:ascii="Times New Roman" w:hAnsi="Times New Roman" w:cs="Times New Roman"/>
-          <w:sz w:val="24"/>
-        </w:rPr>
-        <w:t xml:space="preserve">On Circuits and Systems-II: Analog and Digital Signal Processing, </w:t>
-      </w:r>
-      <w:r>
-        <w:rPr>
-          <w:rFonts w:ascii="Times New Roman" w:hAnsi="Times New Roman" w:cs="Times New Roman"/>
-          <w:sz w:val="24"/>
-        </w:rPr>
-        <w:t>Vol</w:t>
-      </w:r>
-      <w:r>
-        <w:rPr>
-          <w:rFonts w:ascii="Times New Roman" w:hAnsi="Times New Roman" w:cs="Times New Roman"/>
-          <w:sz w:val="24"/>
-        </w:rPr>
-        <w:t>. 39, pp 681-694, Oct. 1992</w:t>
-      </w:r>
-      <w:r>
-        <w:rPr>
-          <w:rFonts w:ascii="Times New Roman" w:hAnsi="Times New Roman" w:cs="Times New Roman"/>
-          <w:sz w:val="24"/>
-        </w:rPr>
-        <w:t>.</w:t>
-      </w:r>
-    </w:p>
-    <w:p>
-      <w:pPr>
-        <w:jc w:val="both"/>
-      </w:pPr>
+          <w:szCs w:val="24"/>
+        </w:rPr>
+        <w:t>. 39, pp 681-694, Oct. 1992.</w:t>
+      </w:r>
     </w:p>
     <w:p>
       <w:pPr>
@@ -2329,6 +2287,27 @@
     <w:name w:val="Normal"/>
     <w:qFormat/>
   </w:style>
+  <w:style w:type="paragraph" w:styleId="Heading1">
+    <w:name w:val="heading 1"/>
+    <w:basedOn w:val="Normal"/>
+    <w:next w:val="Normal"/>
+    <w:link w:val="Heading1Char"/>
+    <w:uiPriority w:val="9"/>
+    <w:qFormat/>
+    <w:rsid w:val="00EF3B33"/>
+    <w:pPr>
+      <w:keepNext/>
+      <w:keepLines/>
+      <w:spacing w:before="240" w:after="0"/>
+      <w:outlineLvl w:val="0"/>
+    </w:pPr>
+    <w:rPr>
+      <w:rFonts w:asciiTheme="majorHAnsi" w:eastAsiaTheme="majorEastAsia" w:hAnsiTheme="majorHAnsi" w:cstheme="majorBidi"/>
+      <w:color w:val="2E74B5" w:themeColor="accent1" w:themeShade="BF"/>
+      <w:sz w:val="32"/>
+      <w:szCs w:val="32"/>
+    </w:rPr>
+  </w:style>
   <w:style w:type="character" w:default="1" w:styleId="DefaultParagraphFont">
     <w:name w:val="Default Paragraph Font"/>
     <w:uiPriority w:val="1"/>
@@ -2378,6 +2357,27 @@
       <w:color w:val="954F72" w:themeColor="followedHyperlink"/>
       <w:u w:val="single"/>
     </w:rPr>
+  </w:style>
+  <w:style w:type="character" w:customStyle="1" w:styleId="Heading1Char">
+    <w:name w:val="Heading 1 Char"/>
+    <w:basedOn w:val="DefaultParagraphFont"/>
+    <w:link w:val="Heading1"/>
+    <w:uiPriority w:val="9"/>
+    <w:rsid w:val="00EF3B33"/>
+    <w:rPr>
+      <w:rFonts w:asciiTheme="majorHAnsi" w:eastAsiaTheme="majorEastAsia" w:hAnsiTheme="majorHAnsi" w:cstheme="majorBidi"/>
+      <w:color w:val="2E74B5" w:themeColor="accent1" w:themeShade="BF"/>
+      <w:sz w:val="32"/>
+      <w:szCs w:val="32"/>
+    </w:rPr>
+  </w:style>
+  <w:style w:type="paragraph" w:styleId="Bibliography">
+    <w:name w:val="Bibliography"/>
+    <w:basedOn w:val="Normal"/>
+    <w:next w:val="Normal"/>
+    <w:uiPriority w:val="37"/>
+    <w:unhideWhenUsed/>
+    <w:rsid w:val="00EF3B33"/>
   </w:style>
 </w:styles>
 </file>
@@ -2641,4 +2641,37 @@
     </a:ext>
   </a:extLst>
 </a:theme>
+</file>
+
+<file path=customXml/item1.xml><?xml version="1.0" encoding="utf-8"?>
+<b:Sources xmlns:b="http://schemas.openxmlformats.org/officeDocument/2006/bibliography" xmlns="http://schemas.openxmlformats.org/officeDocument/2006/bibliography" SelectedStyle="\IEEE2006OfficeOnline.xsl" StyleName="IEEE" Version="2006">
+  <b:Source>
+    <b:Tag>15Ma1</b:Tag>
+    <b:SourceType>InternetSite</b:SourceType>
+    <b:Guid>{5E240911-FC17-4AF9-8B17-813685D17EEB}</b:Guid>
+    <b:YearAccessed>2015</b:YearAccessed>
+    <b:MonthAccessed>May</b:MonthAccessed>
+    <b:DayAccessed>25</b:DayAccessed>
+    <b:URL>https://www.google.com/patents/US2043416</b:URL>
+    <b:RefOrder>2</b:RefOrder>
+  </b:Source>
+  <b:Source>
+    <b:Tag>15Ma</b:Tag>
+    <b:SourceType>InternetSite</b:SourceType>
+    <b:Guid>{30592314-9B2A-48A7-BAE6-9C25A4038A28}</b:Guid>
+    <b:YearAccessed>2015</b:YearAccessed>
+    <b:MonthAccessed>May</b:MonthAccessed>
+    <b:DayAccessed>26</b:DayAccessed>
+    <b:URL>http://scholar.lib.vt.edu/theses/available/etd-04222002-143554/unrestricted/02rudissertation.pdf</b:URL>
+    <b:RefOrder>1</b:RefOrder>
+  </b:Source>
+</b:Sources>
+</file>
+
+<file path=customXml/itemProps1.xml><?xml version="1.0" encoding="utf-8"?>
+<ds:datastoreItem xmlns:ds="http://schemas.openxmlformats.org/officeDocument/2006/customXml" ds:itemID="{1FA401FA-94C4-45EE-944B-D3BC0C325BCE}">
+  <ds:schemaRefs>
+    <ds:schemaRef ds:uri="http://schemas.openxmlformats.org/officeDocument/2006/bibliography"/>
+  </ds:schemaRefs>
+</ds:datastoreItem>
 </file>
</xml_diff>